<commit_message>
modification document définition + logo
</commit_message>
<xml_diff>
--- a/Document de définition/Document de définition INDRA V1.0.docx
+++ b/Document de définition/Document de définition INDRA V1.0.docx
@@ -66,6 +66,13 @@
     </w:p>
     <w:sdt>
       <w:sdtPr>
+        <w:rPr>
+          <w:rFonts w:asciiTheme="minorHAnsi" w:eastAsiaTheme="minorHAnsi" w:hAnsiTheme="minorHAnsi" w:cstheme="minorBidi"/>
+          <w:color w:val="auto"/>
+          <w:sz w:val="22"/>
+          <w:szCs w:val="22"/>
+          <w:lang w:eastAsia="en-US"/>
+        </w:rPr>
         <w:id w:val="1299341523"/>
         <w:docPartObj>
           <w:docPartGallery w:val="Table of Contents"/>
@@ -74,13 +81,8 @@
       </w:sdtPr>
       <w:sdtEndPr>
         <w:rPr>
-          <w:rFonts w:asciiTheme="minorHAnsi" w:eastAsiaTheme="minorHAnsi" w:hAnsiTheme="minorHAnsi" w:cstheme="minorBidi"/>
           <w:b/>
           <w:bCs/>
-          <w:color w:val="auto"/>
-          <w:sz w:val="22"/>
-          <w:szCs w:val="22"/>
-          <w:lang w:eastAsia="en-US"/>
         </w:rPr>
       </w:sdtEndPr>
       <w:sdtContent>
@@ -1173,21 +1175,7 @@
         <w:rPr>
           <w:rFonts w:asciiTheme="majorHAnsi" w:hAnsiTheme="majorHAnsi" w:cstheme="majorHAnsi"/>
         </w:rPr>
-        <w:t xml:space="preserve"> avec pour objectif un lancement lors de la campagne C’</w:t>
-      </w:r>
-      <w:proofErr w:type="spellStart"/>
-      <w:r>
-        <w:rPr>
-          <w:rFonts w:asciiTheme="majorHAnsi" w:hAnsiTheme="majorHAnsi" w:cstheme="majorHAnsi"/>
-        </w:rPr>
-        <w:t>Space</w:t>
-      </w:r>
-      <w:proofErr w:type="spellEnd"/>
-      <w:r>
-        <w:rPr>
-          <w:rFonts w:asciiTheme="majorHAnsi" w:hAnsiTheme="majorHAnsi" w:cstheme="majorHAnsi"/>
-        </w:rPr>
-        <w:t xml:space="preserve">. Depuis sa </w:t>
+        <w:t xml:space="preserve"> avec pour objectif un lancement lors de la campagne C’Space. Depuis sa </w:t>
       </w:r>
       <w:r>
         <w:rPr>
@@ -1211,21 +1199,7 @@
         <w:rPr>
           <w:rFonts w:asciiTheme="majorHAnsi" w:hAnsiTheme="majorHAnsi" w:cstheme="majorHAnsi"/>
         </w:rPr>
-        <w:t xml:space="preserve"> au C’</w:t>
-      </w:r>
-      <w:proofErr w:type="spellStart"/>
-      <w:r>
-        <w:rPr>
-          <w:rFonts w:asciiTheme="majorHAnsi" w:hAnsiTheme="majorHAnsi" w:cstheme="majorHAnsi"/>
-        </w:rPr>
-        <w:t>Space</w:t>
-      </w:r>
-      <w:proofErr w:type="spellEnd"/>
-      <w:r>
-        <w:rPr>
-          <w:rFonts w:asciiTheme="majorHAnsi" w:hAnsiTheme="majorHAnsi" w:cstheme="majorHAnsi"/>
-        </w:rPr>
-        <w:t xml:space="preserve"> : </w:t>
+        <w:t xml:space="preserve"> au C’Space : </w:t>
       </w:r>
       <w:r>
         <w:rPr>
@@ -1237,14 +1211,141 @@
         <w:rPr>
           <w:rFonts w:asciiTheme="majorHAnsi" w:hAnsiTheme="majorHAnsi" w:cstheme="majorHAnsi"/>
         </w:rPr>
+        <w:t xml:space="preserve"> fuse</w:t>
+      </w:r>
+      <w:r>
+        <w:rPr>
+          <w:rFonts w:asciiTheme="majorHAnsi" w:hAnsiTheme="majorHAnsi" w:cstheme="majorHAnsi"/>
+        </w:rPr>
+        <w:t>X</w:t>
+      </w:r>
+      <w:r>
+        <w:rPr>
+          <w:rFonts w:asciiTheme="majorHAnsi" w:hAnsiTheme="majorHAnsi" w:cstheme="majorHAnsi"/>
+        </w:rPr>
+        <w:t xml:space="preserve"> et </w:t>
+      </w:r>
+      <w:r>
+        <w:rPr>
+          <w:rFonts w:asciiTheme="majorHAnsi" w:hAnsiTheme="majorHAnsi" w:cstheme="majorHAnsi"/>
+        </w:rPr>
+        <w:t>8</w:t>
+      </w:r>
+      <w:r>
+        <w:rPr>
+          <w:rFonts w:asciiTheme="majorHAnsi" w:hAnsiTheme="majorHAnsi" w:cstheme="majorHAnsi"/>
+        </w:rPr>
         <w:t xml:space="preserve"> </w:t>
       </w:r>
-      <w:proofErr w:type="spellStart"/>
-      <w:r>
-        <w:rPr>
-          <w:rFonts w:asciiTheme="majorHAnsi" w:hAnsiTheme="majorHAnsi" w:cstheme="majorHAnsi"/>
-        </w:rPr>
-        <w:t>fuse</w:t>
+      <w:r>
+        <w:rPr>
+          <w:rFonts w:asciiTheme="majorHAnsi" w:hAnsiTheme="majorHAnsi" w:cstheme="majorHAnsi"/>
+        </w:rPr>
+        <w:t>mini fu</w:t>
+      </w:r>
+      <w:r>
+        <w:rPr>
+          <w:rFonts w:asciiTheme="majorHAnsi" w:hAnsiTheme="majorHAnsi" w:cstheme="majorHAnsi"/>
+        </w:rPr>
+        <w:t>s</w:t>
+      </w:r>
+      <w:r>
+        <w:rPr>
+          <w:rFonts w:asciiTheme="majorHAnsi" w:hAnsiTheme="majorHAnsi" w:cstheme="majorHAnsi"/>
+        </w:rPr>
+        <w:t>ées</w:t>
+      </w:r>
+      <w:r>
+        <w:rPr>
+          <w:rFonts w:asciiTheme="majorHAnsi" w:hAnsiTheme="majorHAnsi" w:cstheme="majorHAnsi"/>
+        </w:rPr>
+        <w:t xml:space="preserve"> avec pour </w:t>
+      </w:r>
+      <w:r>
+        <w:rPr>
+          <w:rFonts w:asciiTheme="majorHAnsi" w:hAnsiTheme="majorHAnsi" w:cstheme="majorHAnsi"/>
+        </w:rPr>
+        <w:t>résultats</w:t>
+      </w:r>
+      <w:r>
+        <w:rPr>
+          <w:rFonts w:asciiTheme="majorHAnsi" w:hAnsiTheme="majorHAnsi" w:cstheme="majorHAnsi"/>
+        </w:rPr>
+        <w:t xml:space="preserve"> </w:t>
+      </w:r>
+      <w:r>
+        <w:rPr>
+          <w:rFonts w:asciiTheme="majorHAnsi" w:hAnsiTheme="majorHAnsi" w:cstheme="majorHAnsi"/>
+        </w:rPr>
+        <w:t>6</w:t>
+      </w:r>
+      <w:r>
+        <w:rPr>
+          <w:rFonts w:asciiTheme="majorHAnsi" w:hAnsiTheme="majorHAnsi" w:cstheme="majorHAnsi"/>
+        </w:rPr>
+        <w:t xml:space="preserve"> vols nominaux, 1 vol torche et 3 vols balistiques. </w:t>
+      </w:r>
+    </w:p>
+    <w:p>
+      <w:pPr>
+        <w:ind w:firstLine="708"/>
+        <w:rPr>
+          <w:rFonts w:asciiTheme="majorHAnsi" w:hAnsiTheme="majorHAnsi" w:cstheme="majorHAnsi"/>
+        </w:rPr>
+      </w:pPr>
+      <w:r>
+        <w:rPr>
+          <w:rFonts w:asciiTheme="majorHAnsi" w:hAnsiTheme="majorHAnsi" w:cstheme="majorHAnsi"/>
+        </w:rPr>
+        <w:t xml:space="preserve">Actuellement, </w:t>
+      </w:r>
+      <w:r>
+        <w:rPr>
+          <w:rFonts w:asciiTheme="majorHAnsi" w:hAnsiTheme="majorHAnsi" w:cstheme="majorHAnsi"/>
+        </w:rPr>
+        <w:t>2</w:t>
+      </w:r>
+      <w:r>
+        <w:rPr>
+          <w:rFonts w:asciiTheme="majorHAnsi" w:hAnsiTheme="majorHAnsi" w:cstheme="majorHAnsi"/>
+        </w:rPr>
+        <w:t xml:space="preserve"> projets de </w:t>
+      </w:r>
+      <w:r>
+        <w:rPr>
+          <w:rFonts w:asciiTheme="majorHAnsi" w:hAnsiTheme="majorHAnsi" w:cstheme="majorHAnsi"/>
+        </w:rPr>
+        <w:t>fusées</w:t>
+      </w:r>
+      <w:r>
+        <w:rPr>
+          <w:rFonts w:asciiTheme="majorHAnsi" w:hAnsiTheme="majorHAnsi" w:cstheme="majorHAnsi"/>
+        </w:rPr>
+        <w:t xml:space="preserve"> </w:t>
+      </w:r>
+      <w:r>
+        <w:rPr>
+          <w:rFonts w:asciiTheme="majorHAnsi" w:hAnsiTheme="majorHAnsi" w:cstheme="majorHAnsi"/>
+        </w:rPr>
+        <w:t>étudiantes</w:t>
+      </w:r>
+      <w:r>
+        <w:rPr>
+          <w:rFonts w:asciiTheme="majorHAnsi" w:hAnsiTheme="majorHAnsi" w:cstheme="majorHAnsi"/>
+        </w:rPr>
+        <w:t xml:space="preserve"> sont en cours de </w:t>
+      </w:r>
+      <w:r>
+        <w:rPr>
+          <w:rFonts w:asciiTheme="majorHAnsi" w:hAnsiTheme="majorHAnsi" w:cstheme="majorHAnsi"/>
+        </w:rPr>
+        <w:t>réalisation</w:t>
+      </w:r>
+      <w:r>
+        <w:rPr>
+          <w:rFonts w:asciiTheme="majorHAnsi" w:hAnsiTheme="majorHAnsi" w:cstheme="majorHAnsi"/>
+        </w:rPr>
+        <w:t xml:space="preserve"> au sein de l’association : 1 projet de fuse</w:t>
       </w:r>
       <w:r>
         <w:rPr>
@@ -1252,18 +1353,17 @@
         </w:rPr>
         <w:t>X</w:t>
       </w:r>
-      <w:proofErr w:type="spellEnd"/>
-      <w:r>
-        <w:rPr>
-          <w:rFonts w:asciiTheme="majorHAnsi" w:hAnsiTheme="majorHAnsi" w:cstheme="majorHAnsi"/>
-        </w:rPr>
-        <w:t xml:space="preserve"> et </w:t>
-      </w:r>
-      <w:r>
-        <w:rPr>
-          <w:rFonts w:asciiTheme="majorHAnsi" w:hAnsiTheme="majorHAnsi" w:cstheme="majorHAnsi"/>
-        </w:rPr>
-        <w:t>8</w:t>
+      <w:r>
+        <w:rPr>
+          <w:rFonts w:asciiTheme="majorHAnsi" w:hAnsiTheme="majorHAnsi" w:cstheme="majorHAnsi"/>
+        </w:rPr>
+        <w:t xml:space="preserve"> bi-</w:t>
+      </w:r>
+      <w:r>
+        <w:rPr>
+          <w:rFonts w:asciiTheme="majorHAnsi" w:hAnsiTheme="majorHAnsi" w:cstheme="majorHAnsi"/>
+        </w:rPr>
+        <w:t>étage</w:t>
       </w:r>
       <w:r>
         <w:rPr>
@@ -1275,118 +1375,25 @@
         <w:rPr>
           <w:rFonts w:asciiTheme="majorHAnsi" w:hAnsiTheme="majorHAnsi" w:cstheme="majorHAnsi"/>
         </w:rPr>
-        <w:t>mini fu</w:t>
-      </w:r>
-      <w:r>
-        <w:rPr>
-          <w:rFonts w:asciiTheme="majorHAnsi" w:hAnsiTheme="majorHAnsi" w:cstheme="majorHAnsi"/>
-        </w:rPr>
-        <w:t>s</w:t>
-      </w:r>
-      <w:r>
-        <w:rPr>
-          <w:rFonts w:asciiTheme="majorHAnsi" w:hAnsiTheme="majorHAnsi" w:cstheme="majorHAnsi"/>
-        </w:rPr>
-        <w:t>ées</w:t>
-      </w:r>
-      <w:r>
-        <w:rPr>
-          <w:rFonts w:asciiTheme="majorHAnsi" w:hAnsiTheme="majorHAnsi" w:cstheme="majorHAnsi"/>
-        </w:rPr>
-        <w:t xml:space="preserve"> avec pour </w:t>
-      </w:r>
-      <w:r>
-        <w:rPr>
-          <w:rFonts w:asciiTheme="majorHAnsi" w:hAnsiTheme="majorHAnsi" w:cstheme="majorHAnsi"/>
-        </w:rPr>
-        <w:t>résultats</w:t>
-      </w:r>
-      <w:r>
-        <w:rPr>
-          <w:rFonts w:asciiTheme="majorHAnsi" w:hAnsiTheme="majorHAnsi" w:cstheme="majorHAnsi"/>
-        </w:rPr>
-        <w:t xml:space="preserve"> </w:t>
-      </w:r>
-      <w:r>
-        <w:rPr>
-          <w:rFonts w:asciiTheme="majorHAnsi" w:hAnsiTheme="majorHAnsi" w:cstheme="majorHAnsi"/>
-        </w:rPr>
-        <w:t>6</w:t>
-      </w:r>
-      <w:r>
-        <w:rPr>
-          <w:rFonts w:asciiTheme="majorHAnsi" w:hAnsiTheme="majorHAnsi" w:cstheme="majorHAnsi"/>
-        </w:rPr>
-        <w:t xml:space="preserve"> vols nominaux, 1 vol torche et 3 vols balistiques. </w:t>
-      </w:r>
-    </w:p>
-    <w:p>
-      <w:pPr>
-        <w:ind w:firstLine="708"/>
-        <w:rPr>
-          <w:rFonts w:asciiTheme="majorHAnsi" w:hAnsiTheme="majorHAnsi" w:cstheme="majorHAnsi"/>
-        </w:rPr>
-      </w:pPr>
-      <w:r>
-        <w:rPr>
-          <w:rFonts w:asciiTheme="majorHAnsi" w:hAnsiTheme="majorHAnsi" w:cstheme="majorHAnsi"/>
-        </w:rPr>
-        <w:t xml:space="preserve">Actuellement, </w:t>
-      </w:r>
-      <w:r>
-        <w:rPr>
-          <w:rFonts w:asciiTheme="majorHAnsi" w:hAnsiTheme="majorHAnsi" w:cstheme="majorHAnsi"/>
-        </w:rPr>
-        <w:t>2</w:t>
-      </w:r>
-      <w:r>
-        <w:rPr>
-          <w:rFonts w:asciiTheme="majorHAnsi" w:hAnsiTheme="majorHAnsi" w:cstheme="majorHAnsi"/>
-        </w:rPr>
-        <w:t xml:space="preserve"> projets de </w:t>
-      </w:r>
-      <w:r>
-        <w:rPr>
-          <w:rFonts w:asciiTheme="majorHAnsi" w:hAnsiTheme="majorHAnsi" w:cstheme="majorHAnsi"/>
-        </w:rPr>
-        <w:t>fusées</w:t>
-      </w:r>
-      <w:r>
-        <w:rPr>
-          <w:rFonts w:asciiTheme="majorHAnsi" w:hAnsiTheme="majorHAnsi" w:cstheme="majorHAnsi"/>
-        </w:rPr>
-        <w:t xml:space="preserve"> </w:t>
-      </w:r>
-      <w:r>
-        <w:rPr>
-          <w:rFonts w:asciiTheme="majorHAnsi" w:hAnsiTheme="majorHAnsi" w:cstheme="majorHAnsi"/>
-        </w:rPr>
-        <w:t>étudiantes</w:t>
-      </w:r>
-      <w:r>
-        <w:rPr>
-          <w:rFonts w:asciiTheme="majorHAnsi" w:hAnsiTheme="majorHAnsi" w:cstheme="majorHAnsi"/>
-        </w:rPr>
-        <w:t xml:space="preserve"> sont en cours de </w:t>
-      </w:r>
-      <w:r>
-        <w:rPr>
-          <w:rFonts w:asciiTheme="majorHAnsi" w:hAnsiTheme="majorHAnsi" w:cstheme="majorHAnsi"/>
-        </w:rPr>
-        <w:t>réalisation</w:t>
-      </w:r>
-      <w:r>
-        <w:rPr>
-          <w:rFonts w:asciiTheme="majorHAnsi" w:hAnsiTheme="majorHAnsi" w:cstheme="majorHAnsi"/>
-        </w:rPr>
-        <w:t xml:space="preserve"> au sein de l’association : 1 projet de </w:t>
-      </w:r>
-      <w:proofErr w:type="spellStart"/>
-      <w:r>
-        <w:rPr>
-          <w:rFonts w:asciiTheme="majorHAnsi" w:hAnsiTheme="majorHAnsi" w:cstheme="majorHAnsi"/>
-        </w:rPr>
-        <w:t>fuse</w:t>
+        <w:t>prévu</w:t>
+      </w:r>
+      <w:r>
+        <w:rPr>
+          <w:rFonts w:asciiTheme="majorHAnsi" w:hAnsiTheme="majorHAnsi" w:cstheme="majorHAnsi"/>
+        </w:rPr>
+        <w:t xml:space="preserve"> pour le C’Space 2023 et le projet </w:t>
+      </w:r>
+      <w:r>
+        <w:rPr>
+          <w:rFonts w:asciiTheme="majorHAnsi" w:hAnsiTheme="majorHAnsi" w:cstheme="majorHAnsi"/>
+        </w:rPr>
+        <w:t>Indra</w:t>
+      </w:r>
+      <w:r>
+        <w:rPr>
+          <w:rFonts w:asciiTheme="majorHAnsi" w:hAnsiTheme="majorHAnsi" w:cstheme="majorHAnsi"/>
+        </w:rPr>
+        <w:t xml:space="preserve"> qui est un projet fuse</w:t>
       </w:r>
       <w:r>
         <w:rPr>
@@ -1394,85 +1401,6 @@
         </w:rPr>
         <w:t>X</w:t>
       </w:r>
-      <w:proofErr w:type="spellEnd"/>
-      <w:r>
-        <w:rPr>
-          <w:rFonts w:asciiTheme="majorHAnsi" w:hAnsiTheme="majorHAnsi" w:cstheme="majorHAnsi"/>
-        </w:rPr>
-        <w:t xml:space="preserve"> </w:t>
-      </w:r>
-      <w:proofErr w:type="spellStart"/>
-      <w:r>
-        <w:rPr>
-          <w:rFonts w:asciiTheme="majorHAnsi" w:hAnsiTheme="majorHAnsi" w:cstheme="majorHAnsi"/>
-        </w:rPr>
-        <w:t>bi-</w:t>
-      </w:r>
-      <w:r>
-        <w:rPr>
-          <w:rFonts w:asciiTheme="majorHAnsi" w:hAnsiTheme="majorHAnsi" w:cstheme="majorHAnsi"/>
-        </w:rPr>
-        <w:t>étage</w:t>
-      </w:r>
-      <w:proofErr w:type="spellEnd"/>
-      <w:r>
-        <w:rPr>
-          <w:rFonts w:asciiTheme="majorHAnsi" w:hAnsiTheme="majorHAnsi" w:cstheme="majorHAnsi"/>
-        </w:rPr>
-        <w:t xml:space="preserve"> </w:t>
-      </w:r>
-      <w:r>
-        <w:rPr>
-          <w:rFonts w:asciiTheme="majorHAnsi" w:hAnsiTheme="majorHAnsi" w:cstheme="majorHAnsi"/>
-        </w:rPr>
-        <w:t>prévu</w:t>
-      </w:r>
-      <w:r>
-        <w:rPr>
-          <w:rFonts w:asciiTheme="majorHAnsi" w:hAnsiTheme="majorHAnsi" w:cstheme="majorHAnsi"/>
-        </w:rPr>
-        <w:t xml:space="preserve"> pour le C’</w:t>
-      </w:r>
-      <w:proofErr w:type="spellStart"/>
-      <w:r>
-        <w:rPr>
-          <w:rFonts w:asciiTheme="majorHAnsi" w:hAnsiTheme="majorHAnsi" w:cstheme="majorHAnsi"/>
-        </w:rPr>
-        <w:t>Space</w:t>
-      </w:r>
-      <w:proofErr w:type="spellEnd"/>
-      <w:r>
-        <w:rPr>
-          <w:rFonts w:asciiTheme="majorHAnsi" w:hAnsiTheme="majorHAnsi" w:cstheme="majorHAnsi"/>
-        </w:rPr>
-        <w:t xml:space="preserve"> 2023 et le projet </w:t>
-      </w:r>
-      <w:r>
-        <w:rPr>
-          <w:rFonts w:asciiTheme="majorHAnsi" w:hAnsiTheme="majorHAnsi" w:cstheme="majorHAnsi"/>
-        </w:rPr>
-        <w:t>Indra</w:t>
-      </w:r>
-      <w:r>
-        <w:rPr>
-          <w:rFonts w:asciiTheme="majorHAnsi" w:hAnsiTheme="majorHAnsi" w:cstheme="majorHAnsi"/>
-        </w:rPr>
-        <w:t xml:space="preserve"> qui est un projet </w:t>
-      </w:r>
-      <w:proofErr w:type="spellStart"/>
-      <w:r>
-        <w:rPr>
-          <w:rFonts w:asciiTheme="majorHAnsi" w:hAnsiTheme="majorHAnsi" w:cstheme="majorHAnsi"/>
-        </w:rPr>
-        <w:t>fuse</w:t>
-      </w:r>
-      <w:r>
-        <w:rPr>
-          <w:rFonts w:asciiTheme="majorHAnsi" w:hAnsiTheme="majorHAnsi" w:cstheme="majorHAnsi"/>
-        </w:rPr>
-        <w:t>X</w:t>
-      </w:r>
-      <w:proofErr w:type="spellEnd"/>
       <w:r>
         <w:rPr>
           <w:rFonts w:asciiTheme="majorHAnsi" w:hAnsiTheme="majorHAnsi" w:cstheme="majorHAnsi"/>
@@ -1708,14 +1636,12 @@
         </w:rPr>
         <w:t xml:space="preserve"> </w:t>
       </w:r>
-      <w:proofErr w:type="spellStart"/>
       <w:r>
         <w:rPr>
           <w:rFonts w:asciiTheme="majorHAnsi" w:hAnsiTheme="majorHAnsi" w:cstheme="majorHAnsi"/>
         </w:rPr>
         <w:t>etc</w:t>
       </w:r>
-      <w:proofErr w:type="spellEnd"/>
       <w:r>
         <w:rPr>
           <w:rFonts w:asciiTheme="majorHAnsi" w:hAnsiTheme="majorHAnsi" w:cstheme="majorHAnsi"/>
@@ -1800,6 +1726,12 @@
           <w:rFonts w:asciiTheme="majorHAnsi" w:hAnsiTheme="majorHAnsi" w:cstheme="majorHAnsi"/>
         </w:rPr>
         <w:t>La fusée aurait une peau porteuse, 4 ailerons, tube aluminium</w:t>
+      </w:r>
+      <w:r>
+        <w:rPr>
+          <w:rFonts w:asciiTheme="majorHAnsi" w:hAnsiTheme="majorHAnsi" w:cstheme="majorHAnsi"/>
+        </w:rPr>
+        <w:t xml:space="preserve"> diamètre 100</w:t>
       </w:r>
       <w:r>
         <w:rPr>

</xml_diff>